<commit_message>
added numbers to code
</commit_message>
<xml_diff>
--- a/hw4.docx
+++ b/hw4.docx
@@ -88,6 +88,14 @@
           <w:sz w:val="16"/>
           <w:szCs w:val="16"/>
         </w:rPr>
+        <w:t xml:space="preserve">1 </w:t>
+      </w:r>
+      <w:r>
+        <w:rPr>
+          <w:rFonts w:ascii="Menlo" w:hAnsi="Menlo" w:cs="Menlo"/>
+          <w:sz w:val="16"/>
+          <w:szCs w:val="16"/>
+        </w:rPr>
         <w:t>{ int x;</w:t>
       </w:r>
       <w:r>
@@ -104,6 +112,14 @@
           <w:sz w:val="16"/>
           <w:szCs w:val="16"/>
         </w:rPr>
+        <w:t xml:space="preserve">2 </w:t>
+      </w:r>
+      <w:r>
+        <w:rPr>
+          <w:rFonts w:ascii="Menlo" w:hAnsi="Menlo" w:cs="Menlo"/>
+          <w:sz w:val="16"/>
+          <w:szCs w:val="16"/>
+        </w:rPr>
         <w:t xml:space="preserve">  </w:t>
       </w:r>
       <w:r>
@@ -128,6 +144,14 @@
           <w:sz w:val="16"/>
           <w:szCs w:val="16"/>
         </w:rPr>
+        <w:t xml:space="preserve">3 </w:t>
+      </w:r>
+      <w:r>
+        <w:rPr>
+          <w:rFonts w:ascii="Menlo" w:hAnsi="Menlo" w:cs="Menlo"/>
+          <w:sz w:val="16"/>
+          <w:szCs w:val="16"/>
+        </w:rPr>
         <w:t xml:space="preserve">  </w:t>
       </w:r>
       <w:r>
@@ -149,6 +173,14 @@
           <w:szCs w:val="16"/>
         </w:rPr>
       </w:pPr>
+      <w:r>
+        <w:rPr>
+          <w:rFonts w:ascii="Menlo" w:hAnsi="Menlo" w:cs="Menlo"/>
+          <w:sz w:val="16"/>
+          <w:szCs w:val="16"/>
+        </w:rPr>
+        <w:t xml:space="preserve">4 </w:t>
+      </w:r>
       <w:r>
         <w:rPr>
           <w:rFonts w:ascii="Menlo" w:hAnsi="Menlo" w:cs="Menlo"/>
@@ -199,6 +231,14 @@
           <w:sz w:val="16"/>
           <w:szCs w:val="16"/>
         </w:rPr>
+        <w:t xml:space="preserve">5 </w:t>
+      </w:r>
+      <w:r>
+        <w:rPr>
+          <w:rFonts w:ascii="Menlo" w:hAnsi="Menlo" w:cs="Menlo"/>
+          <w:sz w:val="16"/>
+          <w:szCs w:val="16"/>
+        </w:rPr>
         <w:t xml:space="preserve">    if x=0 then {</w:t>
       </w:r>
     </w:p>
@@ -235,6 +275,14 @@
           <w:sz w:val="16"/>
           <w:szCs w:val="16"/>
         </w:rPr>
+        <w:t xml:space="preserve">6 </w:t>
+      </w:r>
+      <w:r>
+        <w:rPr>
+          <w:rFonts w:ascii="Menlo" w:hAnsi="Menlo" w:cs="Menlo"/>
+          <w:sz w:val="16"/>
+          <w:szCs w:val="16"/>
+        </w:rPr>
         <w:t xml:space="preserve">       y := 1 }</w:t>
       </w:r>
     </w:p>
@@ -271,6 +319,14 @@
           <w:sz w:val="16"/>
           <w:szCs w:val="16"/>
         </w:rPr>
+        <w:t xml:space="preserve">7 </w:t>
+      </w:r>
+      <w:r>
+        <w:rPr>
+          <w:rFonts w:ascii="Menlo" w:hAnsi="Menlo" w:cs="Menlo"/>
+          <w:sz w:val="16"/>
+          <w:szCs w:val="16"/>
+        </w:rPr>
         <w:t xml:space="preserve">    else  {</w:t>
       </w:r>
     </w:p>
@@ -307,6 +363,14 @@
           <w:sz w:val="16"/>
           <w:szCs w:val="16"/>
         </w:rPr>
+        <w:t xml:space="preserve">8 </w:t>
+      </w:r>
+      <w:r>
+        <w:rPr>
+          <w:rFonts w:ascii="Menlo" w:hAnsi="Menlo" w:cs="Menlo"/>
+          <w:sz w:val="16"/>
+          <w:szCs w:val="16"/>
+        </w:rPr>
         <w:t xml:space="preserve">       y := f(x-1)*y+1 };</w:t>
       </w:r>
     </w:p>
@@ -326,6 +390,14 @@
           <w:sz w:val="16"/>
           <w:szCs w:val="16"/>
         </w:rPr>
+        <w:t xml:space="preserve">9 </w:t>
+      </w:r>
+      <w:r>
+        <w:rPr>
+          <w:rFonts w:ascii="Menlo" w:hAnsi="Menlo" w:cs="Menlo"/>
+          <w:sz w:val="16"/>
+          <w:szCs w:val="16"/>
+        </w:rPr>
         <w:t xml:space="preserve">    </w:t>
       </w:r>
       <w:r>
@@ -351,6 +423,14 @@
           <w:sz w:val="16"/>
           <w:szCs w:val="16"/>
         </w:rPr>
+        <w:t xml:space="preserve">10 </w:t>
+      </w:r>
+      <w:r>
+        <w:rPr>
+          <w:rFonts w:ascii="Menlo" w:hAnsi="Menlo" w:cs="Menlo"/>
+          <w:sz w:val="16"/>
+          <w:szCs w:val="16"/>
+        </w:rPr>
         <w:t xml:space="preserve">   </w:t>
       </w:r>
       <w:r>
@@ -367,6 +447,41 @@
         <w:spacing w:before="100" w:beforeAutospacing="1" w:after="100" w:afterAutospacing="1"/>
         <w:contextualSpacing/>
         <w:rPr>
+          <w:rFonts w:ascii="Menlo" w:hAnsi="Menlo" w:cs="Menlo"/>
+          <w:sz w:val="16"/>
+          <w:szCs w:val="16"/>
+        </w:rPr>
+      </w:pPr>
+      <w:r>
+        <w:rPr>
+          <w:rFonts w:ascii="Menlo" w:hAnsi="Menlo" w:cs="Menlo"/>
+          <w:sz w:val="16"/>
+          <w:szCs w:val="16"/>
+        </w:rPr>
+        <w:t xml:space="preserve">11 </w:t>
+      </w:r>
+      <w:r>
+        <w:rPr>
+          <w:rFonts w:ascii="Menlo" w:hAnsi="Menlo" w:cs="Menlo"/>
+          <w:sz w:val="16"/>
+          <w:szCs w:val="16"/>
+        </w:rPr>
+        <w:t xml:space="preserve">   </w:t>
+      </w:r>
+      <w:r>
+        <w:rPr>
+          <w:rFonts w:ascii="Menlo" w:hAnsi="Menlo" w:cs="Menlo"/>
+          <w:sz w:val="16"/>
+          <w:szCs w:val="16"/>
+        </w:rPr>
+        <w:t xml:space="preserve">x := f(2); </w:t>
+      </w:r>
+    </w:p>
+    <w:p>
+      <w:pPr>
+        <w:spacing w:before="100" w:beforeAutospacing="1" w:after="100" w:afterAutospacing="1"/>
+        <w:contextualSpacing/>
+        <w:rPr>
           <w:rFonts w:cs="Times New Roman"/>
         </w:rPr>
       </w:pPr>
@@ -376,27 +491,43 @@
           <w:sz w:val="16"/>
           <w:szCs w:val="16"/>
         </w:rPr>
-        <w:t xml:space="preserve">   </w:t>
-      </w:r>
-      <w:r>
-        <w:rPr>
-          <w:rFonts w:ascii="Menlo" w:hAnsi="Menlo" w:cs="Menlo"/>
-          <w:sz w:val="16"/>
-          <w:szCs w:val="16"/>
-        </w:rPr>
-        <w:t xml:space="preserve">x := f(2); }; </w:t>
-      </w:r>
-    </w:p>
-    <w:p>
-      <w:pPr>
-        <w:spacing w:before="100" w:beforeAutospacing="1" w:after="100" w:afterAutospacing="1"/>
-        <w:contextualSpacing/>
-        <w:rPr>
-          <w:rFonts w:ascii="Menlo" w:hAnsi="Menlo" w:cs="Menlo"/>
-          <w:sz w:val="16"/>
-          <w:szCs w:val="16"/>
-        </w:rPr>
-      </w:pPr>
+        <w:t xml:space="preserve">12  </w:t>
+      </w:r>
+      <w:r>
+        <w:rPr>
+          <w:rFonts w:ascii="Menlo" w:hAnsi="Menlo" w:cs="Menlo"/>
+          <w:sz w:val="16"/>
+          <w:szCs w:val="16"/>
+        </w:rPr>
+        <w:t xml:space="preserve">}; </w:t>
+      </w:r>
+    </w:p>
+    <w:p>
+      <w:pPr>
+        <w:spacing w:before="100" w:beforeAutospacing="1" w:after="100" w:afterAutospacing="1"/>
+        <w:contextualSpacing/>
+        <w:rPr>
+          <w:rFonts w:ascii="Menlo" w:hAnsi="Menlo" w:cs="Menlo"/>
+          <w:sz w:val="16"/>
+          <w:szCs w:val="16"/>
+        </w:rPr>
+      </w:pPr>
+      <w:r>
+        <w:rPr>
+          <w:rFonts w:ascii="Menlo" w:hAnsi="Menlo" w:cs="Menlo"/>
+          <w:sz w:val="16"/>
+          <w:szCs w:val="16"/>
+        </w:rPr>
+        <w:t>13</w:t>
+      </w:r>
+      <w:r>
+        <w:rPr>
+          <w:rFonts w:ascii="Menlo" w:hAnsi="Menlo" w:cs="Menlo"/>
+          <w:sz w:val="16"/>
+          <w:szCs w:val="16"/>
+        </w:rPr>
+        <w:t xml:space="preserve"> </w:t>
+      </w:r>
       <w:r>
         <w:rPr>
           <w:rFonts w:ascii="Menlo" w:hAnsi="Menlo" w:cs="Menlo"/>
@@ -561,6 +692,14 @@
           <w:sz w:val="20"/>
           <w:szCs w:val="20"/>
         </w:rPr>
+        <w:t xml:space="preserve">1 </w:t>
+      </w:r>
+      <w:r>
+        <w:rPr>
+          <w:rFonts w:ascii="GoudyOldStyleBT" w:hAnsi="GoudyOldStyleBT" w:cs="Times New Roman"/>
+          <w:sz w:val="20"/>
+          <w:szCs w:val="20"/>
+        </w:rPr>
         <w:t>{ int x</w:t>
       </w:r>
       <w:r>
@@ -588,6 +727,14 @@
           <w:sz w:val="20"/>
           <w:szCs w:val="20"/>
         </w:rPr>
+        <w:t xml:space="preserve">2 </w:t>
+      </w:r>
+      <w:r>
+        <w:rPr>
+          <w:rFonts w:ascii="GoudyOldStyleBT" w:hAnsi="GoudyOldStyleBT" w:cs="Times New Roman"/>
+          <w:sz w:val="20"/>
+          <w:szCs w:val="20"/>
+        </w:rPr>
         <w:t xml:space="preserve">   int y;</w:t>
       </w:r>
     </w:p>
@@ -607,6 +754,14 @@
           <w:sz w:val="20"/>
           <w:szCs w:val="20"/>
         </w:rPr>
+        <w:t xml:space="preserve">3 </w:t>
+      </w:r>
+      <w:r>
+        <w:rPr>
+          <w:rFonts w:ascii="GoudyOldStyleBT" w:hAnsi="GoudyOldStyleBT" w:cs="Times New Roman"/>
+          <w:sz w:val="20"/>
+          <w:szCs w:val="20"/>
+        </w:rPr>
         <w:t xml:space="preserve">   int z;</w:t>
       </w:r>
     </w:p>
@@ -626,6 +781,14 @@
           <w:sz w:val="20"/>
           <w:szCs w:val="20"/>
         </w:rPr>
+        <w:t xml:space="preserve">4 </w:t>
+      </w:r>
+      <w:r>
+        <w:rPr>
+          <w:rFonts w:ascii="GoudyOldStyleBT" w:hAnsi="GoudyOldStyleBT" w:cs="Times New Roman"/>
+          <w:sz w:val="20"/>
+          <w:szCs w:val="20"/>
+        </w:rPr>
         <w:t xml:space="preserve">   x := 3;</w:t>
       </w:r>
     </w:p>
@@ -645,6 +808,14 @@
           <w:sz w:val="20"/>
           <w:szCs w:val="20"/>
         </w:rPr>
+        <w:t xml:space="preserve">5 </w:t>
+      </w:r>
+      <w:r>
+        <w:rPr>
+          <w:rFonts w:ascii="GoudyOldStyleBT" w:hAnsi="GoudyOldStyleBT" w:cs="Times New Roman"/>
+          <w:sz w:val="20"/>
+          <w:szCs w:val="20"/>
+        </w:rPr>
         <w:t xml:space="preserve">   x := 7;</w:t>
       </w:r>
     </w:p>
@@ -664,6 +835,14 @@
           <w:sz w:val="20"/>
           <w:szCs w:val="20"/>
         </w:rPr>
+        <w:t xml:space="preserve">6 </w:t>
+      </w:r>
+      <w:r>
+        <w:rPr>
+          <w:rFonts w:ascii="GoudyOldStyleBT" w:hAnsi="GoudyOldStyleBT" w:cs="Times New Roman"/>
+          <w:sz w:val="20"/>
+          <w:szCs w:val="20"/>
+        </w:rPr>
         <w:t xml:space="preserve">   { int f(int y) { return x*y };</w:t>
       </w:r>
     </w:p>
@@ -683,19 +862,35 @@
           <w:sz w:val="20"/>
           <w:szCs w:val="20"/>
         </w:rPr>
-        <w:t xml:space="preserve">      int y;</w:t>
-      </w:r>
-    </w:p>
-    <w:p>
-      <w:pPr>
-        <w:spacing w:before="100" w:beforeAutospacing="1" w:after="100" w:afterAutospacing="1"/>
-        <w:contextualSpacing/>
-        <w:rPr>
-          <w:rFonts w:ascii="GoudyOldStyleBT" w:hAnsi="GoudyOldStyleBT" w:cs="Times New Roman"/>
-          <w:sz w:val="20"/>
-          <w:szCs w:val="20"/>
-        </w:rPr>
-      </w:pPr>
+        <w:t xml:space="preserve">7  </w:t>
+      </w:r>
+      <w:r>
+        <w:rPr>
+          <w:rFonts w:ascii="GoudyOldStyleBT" w:hAnsi="GoudyOldStyleBT" w:cs="Times New Roman"/>
+          <w:sz w:val="20"/>
+          <w:szCs w:val="20"/>
+        </w:rPr>
+        <w:t xml:space="preserve">     int y;</w:t>
+      </w:r>
+    </w:p>
+    <w:p>
+      <w:pPr>
+        <w:spacing w:before="100" w:beforeAutospacing="1" w:after="100" w:afterAutospacing="1"/>
+        <w:contextualSpacing/>
+        <w:rPr>
+          <w:rFonts w:ascii="GoudyOldStyleBT" w:hAnsi="GoudyOldStyleBT" w:cs="Times New Roman"/>
+          <w:sz w:val="20"/>
+          <w:szCs w:val="20"/>
+        </w:rPr>
+      </w:pPr>
+      <w:r>
+        <w:rPr>
+          <w:rFonts w:ascii="GoudyOldStyleBT" w:hAnsi="GoudyOldStyleBT" w:cs="Times New Roman"/>
+          <w:sz w:val="20"/>
+          <w:szCs w:val="20"/>
+        </w:rPr>
+        <w:t xml:space="preserve">8 </w:t>
+      </w:r>
       <w:r>
         <w:rPr>
           <w:rFonts w:ascii="GoudyOldStyleBT" w:hAnsi="GoudyOldStyleBT" w:cs="Times New Roman"/>
@@ -721,6 +916,14 @@
           <w:sz w:val="20"/>
           <w:szCs w:val="20"/>
         </w:rPr>
+        <w:t xml:space="preserve">9 </w:t>
+      </w:r>
+      <w:r>
+        <w:rPr>
+          <w:rFonts w:ascii="GoudyOldStyleBT" w:hAnsi="GoudyOldStyleBT" w:cs="Times New Roman"/>
+          <w:sz w:val="20"/>
+          <w:szCs w:val="20"/>
+        </w:rPr>
         <w:t xml:space="preserve">      { </w:t>
       </w:r>
       <w:r>
@@ -748,6 +951,14 @@
           <w:sz w:val="20"/>
           <w:szCs w:val="20"/>
         </w:rPr>
+        <w:t xml:space="preserve">10 </w:t>
+      </w:r>
+      <w:r>
+        <w:rPr>
+          <w:rFonts w:ascii="GoudyOldStyleBT" w:hAnsi="GoudyOldStyleBT" w:cs="Times New Roman"/>
+          <w:sz w:val="20"/>
+          <w:szCs w:val="20"/>
+        </w:rPr>
         <w:t xml:space="preserve">         { int y;</w:t>
       </w:r>
     </w:p>
@@ -767,6 +978,14 @@
           <w:sz w:val="20"/>
           <w:szCs w:val="20"/>
         </w:rPr>
+        <w:t xml:space="preserve">11 </w:t>
+      </w:r>
+      <w:r>
+        <w:rPr>
+          <w:rFonts w:ascii="GoudyOldStyleBT" w:hAnsi="GoudyOldStyleBT" w:cs="Times New Roman"/>
+          <w:sz w:val="20"/>
+          <w:szCs w:val="20"/>
+        </w:rPr>
         <w:t xml:space="preserve">            y := 13;</w:t>
       </w:r>
     </w:p>
@@ -786,7 +1005,15 @@
           <w:sz w:val="20"/>
           <w:szCs w:val="20"/>
         </w:rPr>
-        <w:t xml:space="preserve">            </w:t>
+        <w:t xml:space="preserve">12  </w:t>
+      </w:r>
+      <w:r>
+        <w:rPr>
+          <w:rFonts w:ascii="GoudyOldStyleBT" w:hAnsi="GoudyOldStyleBT" w:cs="Times New Roman"/>
+          <w:sz w:val="20"/>
+          <w:szCs w:val="20"/>
+        </w:rPr>
+        <w:t xml:space="preserve">           </w:t>
       </w:r>
       <w:r>
         <w:rPr>
@@ -813,19 +1040,35 @@
           <w:sz w:val="20"/>
           <w:szCs w:val="20"/>
         </w:rPr>
-        <w:t xml:space="preserve">          };</w:t>
-      </w:r>
-    </w:p>
-    <w:p>
-      <w:pPr>
-        <w:spacing w:before="100" w:beforeAutospacing="1" w:after="100" w:afterAutospacing="1"/>
-        <w:contextualSpacing/>
-        <w:rPr>
-          <w:rFonts w:ascii="GoudyOldStyleBT" w:hAnsi="GoudyOldStyleBT" w:cs="Times New Roman"/>
-          <w:sz w:val="20"/>
-          <w:szCs w:val="20"/>
-        </w:rPr>
-      </w:pPr>
+        <w:t xml:space="preserve">13 </w:t>
+      </w:r>
+      <w:r>
+        <w:rPr>
+          <w:rFonts w:ascii="GoudyOldStyleBT" w:hAnsi="GoudyOldStyleBT" w:cs="Times New Roman"/>
+          <w:sz w:val="20"/>
+          <w:szCs w:val="20"/>
+        </w:rPr>
+        <w:t xml:space="preserve">         };</w:t>
+      </w:r>
+    </w:p>
+    <w:p>
+      <w:pPr>
+        <w:spacing w:before="100" w:beforeAutospacing="1" w:after="100" w:afterAutospacing="1"/>
+        <w:contextualSpacing/>
+        <w:rPr>
+          <w:rFonts w:ascii="GoudyOldStyleBT" w:hAnsi="GoudyOldStyleBT" w:cs="Times New Roman"/>
+          <w:sz w:val="20"/>
+          <w:szCs w:val="20"/>
+        </w:rPr>
+      </w:pPr>
+      <w:r>
+        <w:rPr>
+          <w:rFonts w:ascii="GoudyOldStyleBT" w:hAnsi="GoudyOldStyleBT" w:cs="Times New Roman"/>
+          <w:sz w:val="20"/>
+          <w:szCs w:val="20"/>
+        </w:rPr>
+        <w:t xml:space="preserve">14 </w:t>
+      </w:r>
       <w:r>
         <w:rPr>
           <w:rFonts w:ascii="GoudyOldStyleBT" w:hAnsi="GoudyOldStyleBT" w:cs="Times New Roman"/>
@@ -851,6 +1094,14 @@
           <w:sz w:val="20"/>
           <w:szCs w:val="20"/>
         </w:rPr>
+        <w:t xml:space="preserve">15 </w:t>
+      </w:r>
+      <w:r>
+        <w:rPr>
+          <w:rFonts w:ascii="GoudyOldStyleBT" w:hAnsi="GoudyOldStyleBT" w:cs="Times New Roman"/>
+          <w:sz w:val="20"/>
+          <w:szCs w:val="20"/>
+        </w:rPr>
         <w:t xml:space="preserve">    ;}</w:t>
       </w:r>
     </w:p>
@@ -870,6 +1121,14 @@
           <w:sz w:val="20"/>
           <w:szCs w:val="20"/>
         </w:rPr>
+        <w:t xml:space="preserve">16 </w:t>
+      </w:r>
+      <w:r>
+        <w:rPr>
+          <w:rFonts w:ascii="GoudyOldStyleBT" w:hAnsi="GoudyOldStyleBT" w:cs="Times New Roman"/>
+          <w:sz w:val="20"/>
+          <w:szCs w:val="20"/>
+        </w:rPr>
         <w:t>}</w:t>
       </w:r>
     </w:p>
@@ -928,368 +1187,499 @@
         <w:spacing w:before="100" w:beforeAutospacing="1" w:after="100" w:afterAutospacing="1"/>
         <w:rPr>
           <w:rFonts w:cs="Times New Roman"/>
+        </w:rPr>
+      </w:pPr>
+      <w:r>
+        <w:rPr>
+          <w:rFonts w:ascii="GoudyOldStyleBT" w:hAnsi="GoudyOldStyleBT" w:cs="Times New Roman"/>
+          <w:sz w:val="20"/>
+          <w:szCs w:val="20"/>
+        </w:rPr>
+        <w:lastRenderedPageBreak/>
+        <w:t xml:space="preserve">(b) Which value will be assigned to </w:t>
+      </w:r>
+      <w:r>
+        <w:rPr>
+          <w:rFonts w:ascii="Menlo" w:hAnsi="Menlo" w:cs="Menlo"/>
+          <w:sz w:val="16"/>
+          <w:szCs w:val="16"/>
+        </w:rPr>
+        <w:t xml:space="preserve">z </w:t>
+      </w:r>
+      <w:r>
+        <w:rPr>
+          <w:rFonts w:ascii="GoudyOldStyleBT" w:hAnsi="GoudyOldStyleBT" w:cs="Times New Roman"/>
+          <w:sz w:val="20"/>
+          <w:szCs w:val="20"/>
+        </w:rPr>
+        <w:t xml:space="preserve">in line 12 under dynamic scoping? </w:t>
+      </w:r>
+    </w:p>
+    <w:p>
+      <w:pPr>
+        <w:spacing w:before="100" w:beforeAutospacing="1" w:after="100" w:afterAutospacing="1"/>
+        <w:rPr>
+          <w:rFonts w:cs="Times New Roman"/>
+        </w:rPr>
+      </w:pPr>
+      <w:r>
+        <w:rPr>
+          <w:rFonts w:ascii="GoudyOldStyleBT" w:hAnsi="GoudyOldStyleBT" w:cs="Times New Roman"/>
+          <w:sz w:val="20"/>
+          <w:szCs w:val="20"/>
+        </w:rPr>
+        <w:t xml:space="preserve">It might be instructive to draw the runtime stack for different times of the execution, but it is not strictly required. </w:t>
+      </w:r>
+    </w:p>
+    <w:p>
+      <w:pPr>
+        <w:spacing w:before="100" w:beforeAutospacing="1" w:after="100" w:afterAutospacing="1"/>
+        <w:rPr>
+          <w:rFonts w:cs="Times New Roman"/>
+        </w:rPr>
+      </w:pPr>
+      <w:r>
+        <w:rPr>
+          <w:rFonts w:ascii="GoudyOldStyleBT" w:hAnsi="GoudyOldStyleBT" w:cs="Times New Roman"/>
+          <w:b/>
+          <w:bCs/>
+        </w:rPr>
+        <w:t xml:space="preserve">Exercise 3. Parameter Passing </w:t>
+      </w:r>
+    </w:p>
+    <w:p>
+      <w:pPr>
+        <w:spacing w:before="100" w:beforeAutospacing="1" w:after="100" w:afterAutospacing="1"/>
+        <w:rPr>
+          <w:rFonts w:cs="Times New Roman"/>
+        </w:rPr>
+      </w:pPr>
+      <w:r>
+        <w:rPr>
+          <w:rFonts w:ascii="GoudyOldStyleBT" w:hAnsi="GoudyOldStyleBT" w:cs="Times New Roman"/>
+          <w:sz w:val="20"/>
+          <w:szCs w:val="20"/>
+        </w:rPr>
+        <w:t xml:space="preserve">Consider the following block. Assume dynamic scoping. </w:t>
+      </w:r>
+    </w:p>
+    <w:p>
+      <w:pPr>
+        <w:spacing w:before="100" w:beforeAutospacing="1" w:after="100" w:afterAutospacing="1"/>
+        <w:contextualSpacing/>
+        <w:rPr>
+          <w:rFonts w:ascii="Menlo" w:hAnsi="Menlo" w:cs="Menlo"/>
+          <w:sz w:val="16"/>
+          <w:szCs w:val="16"/>
+        </w:rPr>
+      </w:pPr>
+      <w:r>
+        <w:rPr>
+          <w:rFonts w:ascii="Menlo" w:hAnsi="Menlo" w:cs="Menlo"/>
+          <w:sz w:val="16"/>
+          <w:szCs w:val="16"/>
+        </w:rPr>
+        <w:t xml:space="preserve">1 </w:t>
+      </w:r>
+      <w:r>
+        <w:rPr>
+          <w:rFonts w:ascii="Menlo" w:hAnsi="Menlo" w:cs="Menlo"/>
+          <w:sz w:val="16"/>
+          <w:szCs w:val="16"/>
+        </w:rPr>
+        <w:t>{ int y;</w:t>
+      </w:r>
+    </w:p>
+    <w:p>
+      <w:pPr>
+        <w:spacing w:before="100" w:beforeAutospacing="1" w:after="100" w:afterAutospacing="1"/>
+        <w:contextualSpacing/>
+        <w:rPr>
+          <w:rFonts w:ascii="Menlo" w:hAnsi="Menlo" w:cs="Menlo"/>
+          <w:sz w:val="16"/>
+          <w:szCs w:val="16"/>
+        </w:rPr>
+      </w:pPr>
+      <w:r>
+        <w:rPr>
+          <w:rFonts w:ascii="Menlo" w:hAnsi="Menlo" w:cs="Menlo"/>
+          <w:sz w:val="16"/>
+          <w:szCs w:val="16"/>
+        </w:rPr>
+        <w:t xml:space="preserve">2 </w:t>
+      </w:r>
+      <w:r>
+        <w:rPr>
+          <w:rFonts w:ascii="Menlo" w:hAnsi="Menlo" w:cs="Menlo"/>
+          <w:sz w:val="16"/>
+          <w:szCs w:val="16"/>
+        </w:rPr>
+        <w:t xml:space="preserve">  int z;</w:t>
+      </w:r>
+    </w:p>
+    <w:p>
+      <w:pPr>
+        <w:spacing w:before="100" w:beforeAutospacing="1" w:after="100" w:afterAutospacing="1"/>
+        <w:contextualSpacing/>
+        <w:rPr>
+          <w:rFonts w:ascii="Menlo" w:hAnsi="Menlo" w:cs="Menlo"/>
+          <w:sz w:val="16"/>
+          <w:szCs w:val="16"/>
+        </w:rPr>
+      </w:pPr>
+      <w:r>
+        <w:rPr>
+          <w:rFonts w:ascii="Menlo" w:hAnsi="Menlo" w:cs="Menlo"/>
+          <w:sz w:val="16"/>
+          <w:szCs w:val="16"/>
+        </w:rPr>
+        <w:t xml:space="preserve">3 </w:t>
+      </w:r>
+      <w:r>
+        <w:rPr>
+          <w:rFonts w:ascii="Menlo" w:hAnsi="Menlo" w:cs="Menlo"/>
+          <w:sz w:val="16"/>
+          <w:szCs w:val="16"/>
+        </w:rPr>
+        <w:t xml:space="preserve">  y := 7;</w:t>
+      </w:r>
+    </w:p>
+    <w:p>
+      <w:pPr>
+        <w:spacing w:before="100" w:beforeAutospacing="1" w:after="100" w:afterAutospacing="1"/>
+        <w:contextualSpacing/>
+        <w:rPr>
+          <w:rFonts w:ascii="Menlo" w:hAnsi="Menlo" w:cs="Menlo"/>
+          <w:sz w:val="16"/>
+          <w:szCs w:val="16"/>
+        </w:rPr>
+      </w:pPr>
+      <w:r>
+        <w:rPr>
+          <w:rFonts w:ascii="Menlo" w:hAnsi="Menlo" w:cs="Menlo"/>
+          <w:sz w:val="16"/>
+          <w:szCs w:val="16"/>
+        </w:rPr>
+        <w:t xml:space="preserve">4 </w:t>
+      </w:r>
+      <w:r>
+        <w:rPr>
+          <w:rFonts w:ascii="Menlo" w:hAnsi="Menlo" w:cs="Menlo"/>
+          <w:sz w:val="16"/>
+          <w:szCs w:val="16"/>
+        </w:rPr>
+        <w:t xml:space="preserve">  { int f(int a) {</w:t>
+      </w:r>
+    </w:p>
+    <w:p>
+      <w:pPr>
+        <w:spacing w:before="100" w:beforeAutospacing="1" w:after="100" w:afterAutospacing="1"/>
+        <w:contextualSpacing/>
+        <w:rPr>
+          <w:rFonts w:ascii="Menlo" w:hAnsi="Menlo" w:cs="Menlo"/>
+          <w:sz w:val="16"/>
+          <w:szCs w:val="16"/>
+        </w:rPr>
+      </w:pPr>
+      <w:r>
+        <w:rPr>
+          <w:rFonts w:ascii="Menlo" w:hAnsi="Menlo" w:cs="Menlo"/>
+          <w:sz w:val="16"/>
+          <w:szCs w:val="16"/>
+        </w:rPr>
+        <w:t xml:space="preserve">5 </w:t>
+      </w:r>
+      <w:r>
+        <w:rPr>
+          <w:rFonts w:ascii="Menlo" w:hAnsi="Menlo" w:cs="Menlo"/>
+          <w:sz w:val="16"/>
+          <w:szCs w:val="16"/>
+        </w:rPr>
+        <w:t xml:space="preserve">      y := a+1;</w:t>
+      </w:r>
+    </w:p>
+    <w:p>
+      <w:pPr>
+        <w:spacing w:before="100" w:beforeAutospacing="1" w:after="100" w:afterAutospacing="1"/>
+        <w:contextualSpacing/>
+        <w:rPr>
+          <w:rFonts w:ascii="Menlo" w:hAnsi="Menlo" w:cs="Menlo"/>
+          <w:sz w:val="16"/>
+          <w:szCs w:val="16"/>
+        </w:rPr>
+      </w:pPr>
+      <w:r>
+        <w:rPr>
+          <w:rFonts w:ascii="Menlo" w:hAnsi="Menlo" w:cs="Menlo"/>
+          <w:sz w:val="16"/>
+          <w:szCs w:val="16"/>
+        </w:rPr>
+        <w:t xml:space="preserve">6 </w:t>
+      </w:r>
+      <w:r>
+        <w:rPr>
+          <w:rFonts w:ascii="Menlo" w:hAnsi="Menlo" w:cs="Menlo"/>
+          <w:sz w:val="16"/>
+          <w:szCs w:val="16"/>
+        </w:rPr>
+        <w:t xml:space="preserve">      return (y+a)</w:t>
+      </w:r>
+    </w:p>
+    <w:p>
+      <w:pPr>
+        <w:spacing w:before="100" w:beforeAutospacing="1" w:after="100" w:afterAutospacing="1"/>
+        <w:contextualSpacing/>
+        <w:rPr>
+          <w:rFonts w:ascii="Menlo" w:hAnsi="Menlo" w:cs="Menlo"/>
+          <w:sz w:val="16"/>
+          <w:szCs w:val="16"/>
+        </w:rPr>
+      </w:pPr>
+      <w:r>
+        <w:rPr>
+          <w:rFonts w:ascii="Menlo" w:hAnsi="Menlo" w:cs="Menlo"/>
+          <w:sz w:val="16"/>
+          <w:szCs w:val="16"/>
+        </w:rPr>
+        <w:t xml:space="preserve">7 </w:t>
+      </w:r>
+      <w:r>
+        <w:rPr>
+          <w:rFonts w:ascii="Menlo" w:hAnsi="Menlo" w:cs="Menlo"/>
+          <w:sz w:val="16"/>
+          <w:szCs w:val="16"/>
+        </w:rPr>
+        <w:t xml:space="preserve">     ;}</w:t>
+      </w:r>
+    </w:p>
+    <w:p>
+      <w:pPr>
+        <w:spacing w:before="100" w:beforeAutospacing="1" w:after="100" w:afterAutospacing="1"/>
+        <w:contextualSpacing/>
+        <w:rPr>
+          <w:rFonts w:ascii="Menlo" w:hAnsi="Menlo" w:cs="Menlo"/>
+          <w:sz w:val="16"/>
+          <w:szCs w:val="16"/>
+        </w:rPr>
+      </w:pPr>
+      <w:r>
+        <w:rPr>
+          <w:rFonts w:ascii="Menlo" w:hAnsi="Menlo" w:cs="Menlo"/>
+          <w:sz w:val="16"/>
+          <w:szCs w:val="16"/>
+        </w:rPr>
+        <w:t xml:space="preserve">8 </w:t>
+      </w:r>
+      <w:r>
+        <w:rPr>
+          <w:rFonts w:ascii="Menlo" w:hAnsi="Menlo" w:cs="Menlo"/>
+          <w:sz w:val="16"/>
+          <w:szCs w:val="16"/>
+        </w:rPr>
+        <w:t xml:space="preserve">     int g(int x) {</w:t>
+      </w:r>
+    </w:p>
+    <w:p>
+      <w:pPr>
+        <w:spacing w:before="100" w:beforeAutospacing="1" w:after="100" w:afterAutospacing="1"/>
+        <w:contextualSpacing/>
+        <w:rPr>
+          <w:rFonts w:ascii="Menlo" w:hAnsi="Menlo" w:cs="Menlo"/>
+          <w:sz w:val="16"/>
+          <w:szCs w:val="16"/>
+        </w:rPr>
+      </w:pPr>
+      <w:r>
+        <w:rPr>
+          <w:rFonts w:ascii="Menlo" w:hAnsi="Menlo" w:cs="Menlo"/>
+          <w:sz w:val="16"/>
+          <w:szCs w:val="16"/>
+        </w:rPr>
+        <w:t xml:space="preserve">9 </w:t>
+      </w:r>
+      <w:r>
+        <w:rPr>
+          <w:rFonts w:ascii="Menlo" w:hAnsi="Menlo" w:cs="Menlo"/>
+          <w:sz w:val="16"/>
+          <w:szCs w:val="16"/>
+        </w:rPr>
+        <w:t xml:space="preserve">       y := f(x+1) +1;</w:t>
+      </w:r>
+    </w:p>
+    <w:p>
+      <w:pPr>
+        <w:spacing w:before="100" w:beforeAutospacing="1" w:after="100" w:afterAutospacing="1"/>
+        <w:contextualSpacing/>
+        <w:rPr>
+          <w:rFonts w:ascii="Menlo" w:hAnsi="Menlo" w:cs="Menlo"/>
+          <w:sz w:val="16"/>
+          <w:szCs w:val="16"/>
+        </w:rPr>
+      </w:pPr>
+      <w:r>
+        <w:rPr>
+          <w:rFonts w:ascii="Menlo" w:hAnsi="Menlo" w:cs="Menlo"/>
+          <w:sz w:val="16"/>
+          <w:szCs w:val="16"/>
+        </w:rPr>
+        <w:t>10</w:t>
+      </w:r>
+      <w:r>
+        <w:rPr>
+          <w:rFonts w:ascii="Menlo" w:hAnsi="Menlo" w:cs="Menlo"/>
+          <w:sz w:val="16"/>
+          <w:szCs w:val="16"/>
+        </w:rPr>
+        <w:t xml:space="preserve">       z := f(x-y+3);</w:t>
+      </w:r>
+    </w:p>
+    <w:p>
+      <w:pPr>
+        <w:spacing w:before="100" w:beforeAutospacing="1" w:after="100" w:afterAutospacing="1"/>
+        <w:contextualSpacing/>
+        <w:rPr>
+          <w:rFonts w:ascii="Menlo" w:hAnsi="Menlo" w:cs="Menlo"/>
+          <w:sz w:val="16"/>
+          <w:szCs w:val="16"/>
+        </w:rPr>
+      </w:pPr>
+      <w:r>
+        <w:rPr>
+          <w:rFonts w:ascii="Menlo" w:hAnsi="Menlo" w:cs="Menlo"/>
+          <w:sz w:val="16"/>
+          <w:szCs w:val="16"/>
+        </w:rPr>
+        <w:t>11</w:t>
+      </w:r>
+      <w:r>
+        <w:rPr>
+          <w:rFonts w:ascii="Menlo" w:hAnsi="Menlo" w:cs="Menlo"/>
+          <w:sz w:val="16"/>
+          <w:szCs w:val="16"/>
+        </w:rPr>
+        <w:t xml:space="preserve">       return (z+1)</w:t>
+      </w:r>
+    </w:p>
+    <w:p>
+      <w:pPr>
+        <w:spacing w:before="100" w:beforeAutospacing="1" w:after="100" w:afterAutospacing="1"/>
+        <w:contextualSpacing/>
+        <w:rPr>
+          <w:rFonts w:ascii="Menlo" w:hAnsi="Menlo" w:cs="Menlo"/>
+          <w:sz w:val="16"/>
+          <w:szCs w:val="16"/>
+        </w:rPr>
+      </w:pPr>
+      <w:r>
+        <w:rPr>
+          <w:rFonts w:ascii="Menlo" w:hAnsi="Menlo" w:cs="Menlo"/>
+          <w:sz w:val="16"/>
+          <w:szCs w:val="16"/>
+        </w:rPr>
+        <w:t>12</w:t>
+      </w:r>
+      <w:r>
+        <w:rPr>
+          <w:rFonts w:ascii="Menlo" w:hAnsi="Menlo" w:cs="Menlo"/>
+          <w:sz w:val="16"/>
+          <w:szCs w:val="16"/>
+        </w:rPr>
+        <w:t xml:space="preserve">     }</w:t>
+      </w:r>
+    </w:p>
+    <w:p>
+      <w:pPr>
+        <w:spacing w:before="100" w:beforeAutospacing="1" w:after="100" w:afterAutospacing="1"/>
+        <w:contextualSpacing/>
+        <w:rPr>
+          <w:rFonts w:ascii="Menlo" w:hAnsi="Menlo" w:cs="Menlo"/>
+          <w:sz w:val="16"/>
+          <w:szCs w:val="16"/>
+        </w:rPr>
+      </w:pPr>
+      <w:r>
+        <w:rPr>
+          <w:rFonts w:ascii="Menlo" w:hAnsi="Menlo" w:cs="Menlo"/>
+          <w:sz w:val="16"/>
+          <w:szCs w:val="16"/>
+        </w:rPr>
+        <w:t>13</w:t>
+      </w:r>
+      <w:r>
+        <w:rPr>
+          <w:rFonts w:ascii="Menlo" w:hAnsi="Menlo" w:cs="Menlo"/>
+          <w:sz w:val="16"/>
+          <w:szCs w:val="16"/>
+        </w:rPr>
+        <w:t xml:space="preserve">     z := g(y*2)</w:t>
+      </w:r>
+    </w:p>
+    <w:p>
+      <w:pPr>
+        <w:spacing w:before="100" w:beforeAutospacing="1" w:after="100" w:afterAutospacing="1"/>
+        <w:contextualSpacing/>
+        <w:rPr>
+          <w:rFonts w:ascii="Menlo" w:hAnsi="Menlo" w:cs="Menlo"/>
+          <w:sz w:val="16"/>
+          <w:szCs w:val="16"/>
+        </w:rPr>
+      </w:pPr>
+      <w:r>
+        <w:rPr>
+          <w:rFonts w:ascii="Menlo" w:hAnsi="Menlo" w:cs="Menlo"/>
+          <w:sz w:val="16"/>
+          <w:szCs w:val="16"/>
+        </w:rPr>
+        <w:t>14</w:t>
+      </w:r>
+      <w:r>
+        <w:rPr>
+          <w:rFonts w:ascii="Menlo" w:hAnsi="Menlo" w:cs="Menlo"/>
+          <w:sz w:val="16"/>
+          <w:szCs w:val="16"/>
+        </w:rPr>
+        <w:t xml:space="preserve">   };</w:t>
+      </w:r>
+    </w:p>
+    <w:p>
+      <w:pPr>
+        <w:spacing w:before="100" w:beforeAutospacing="1" w:after="100" w:afterAutospacing="1"/>
+        <w:contextualSpacing/>
+        <w:rPr>
+          <w:rFonts w:ascii="Menlo" w:hAnsi="Menlo" w:cs="Menlo"/>
+          <w:sz w:val="16"/>
+          <w:szCs w:val="16"/>
+        </w:rPr>
+      </w:pPr>
+      <w:r>
+        <w:rPr>
+          <w:rFonts w:ascii="Menlo" w:hAnsi="Menlo" w:cs="Menlo"/>
+          <w:sz w:val="16"/>
+          <w:szCs w:val="16"/>
+        </w:rPr>
+        <w:t xml:space="preserve">15 </w:t>
+      </w:r>
+      <w:r>
+        <w:rPr>
+          <w:rFonts w:ascii="Menlo" w:hAnsi="Menlo" w:cs="Menlo"/>
+          <w:sz w:val="16"/>
+          <w:szCs w:val="16"/>
+        </w:rPr>
+        <w:t>}</w:t>
+      </w:r>
+    </w:p>
+    <w:p>
+      <w:pPr>
+        <w:spacing w:before="100" w:beforeAutospacing="1" w:after="100" w:afterAutospacing="1"/>
+        <w:contextualSpacing/>
+        <w:rPr>
+          <w:rFonts w:ascii="Menlo" w:hAnsi="Menlo" w:cs="Menlo"/>
+          <w:sz w:val="16"/>
+          <w:szCs w:val="16"/>
         </w:rPr>
       </w:pPr>
       <w:bookmarkStart w:id="0" w:name="_GoBack"/>
       <w:bookmarkEnd w:id="0"/>
-      <w:r>
-        <w:rPr>
-          <w:rFonts w:ascii="GoudyOldStyleBT" w:hAnsi="GoudyOldStyleBT" w:cs="Times New Roman"/>
-          <w:sz w:val="20"/>
-          <w:szCs w:val="20"/>
-        </w:rPr>
-        <w:lastRenderedPageBreak/>
-        <w:t xml:space="preserve">(b) Which value will be assigned to </w:t>
-      </w:r>
-      <w:r>
-        <w:rPr>
-          <w:rFonts w:ascii="Menlo" w:hAnsi="Menlo" w:cs="Menlo"/>
-          <w:sz w:val="16"/>
-          <w:szCs w:val="16"/>
-        </w:rPr>
-        <w:t xml:space="preserve">z </w:t>
-      </w:r>
-      <w:r>
-        <w:rPr>
-          <w:rFonts w:ascii="GoudyOldStyleBT" w:hAnsi="GoudyOldStyleBT" w:cs="Times New Roman"/>
-          <w:sz w:val="20"/>
-          <w:szCs w:val="20"/>
-        </w:rPr>
-        <w:t xml:space="preserve">in line 12 under dynamic scoping? </w:t>
-      </w:r>
-    </w:p>
-    <w:p>
-      <w:pPr>
-        <w:spacing w:before="100" w:beforeAutospacing="1" w:after="100" w:afterAutospacing="1"/>
-        <w:rPr>
-          <w:rFonts w:cs="Times New Roman"/>
-        </w:rPr>
-      </w:pPr>
-      <w:r>
-        <w:rPr>
-          <w:rFonts w:ascii="GoudyOldStyleBT" w:hAnsi="GoudyOldStyleBT" w:cs="Times New Roman"/>
-          <w:sz w:val="20"/>
-          <w:szCs w:val="20"/>
-        </w:rPr>
-        <w:t xml:space="preserve">It might be instructive to draw the runtime stack for different times of the execution, but it is not strictly required. </w:t>
-      </w:r>
-    </w:p>
-    <w:p>
-      <w:pPr>
-        <w:spacing w:before="100" w:beforeAutospacing="1" w:after="100" w:afterAutospacing="1"/>
-        <w:rPr>
-          <w:rFonts w:cs="Times New Roman"/>
-        </w:rPr>
-      </w:pPr>
-      <w:r>
-        <w:rPr>
-          <w:rFonts w:ascii="GoudyOldStyleBT" w:hAnsi="GoudyOldStyleBT" w:cs="Times New Roman"/>
-          <w:b/>
-          <w:bCs/>
-        </w:rPr>
-        <w:t xml:space="preserve">Exercise 3. Parameter Passing </w:t>
-      </w:r>
-    </w:p>
-    <w:p>
-      <w:pPr>
-        <w:spacing w:before="100" w:beforeAutospacing="1" w:after="100" w:afterAutospacing="1"/>
-        <w:rPr>
-          <w:rFonts w:cs="Times New Roman"/>
-        </w:rPr>
-      </w:pPr>
-      <w:r>
-        <w:rPr>
-          <w:rFonts w:ascii="GoudyOldStyleBT" w:hAnsi="GoudyOldStyleBT" w:cs="Times New Roman"/>
-          <w:sz w:val="20"/>
-          <w:szCs w:val="20"/>
-        </w:rPr>
-        <w:t xml:space="preserve">Consider the following block. Assume dynamic scoping. </w:t>
-      </w:r>
-    </w:p>
-    <w:p>
-      <w:pPr>
-        <w:spacing w:before="100" w:beforeAutospacing="1" w:after="100" w:afterAutospacing="1"/>
-        <w:contextualSpacing/>
-        <w:rPr>
-          <w:rFonts w:ascii="Menlo" w:hAnsi="Menlo" w:cs="Menlo"/>
-          <w:sz w:val="16"/>
-          <w:szCs w:val="16"/>
-        </w:rPr>
-      </w:pPr>
-      <w:r>
-        <w:rPr>
-          <w:rFonts w:ascii="Menlo" w:hAnsi="Menlo" w:cs="Menlo"/>
-          <w:sz w:val="16"/>
-          <w:szCs w:val="16"/>
-        </w:rPr>
-        <w:t>{ int y;</w:t>
-      </w:r>
-    </w:p>
-    <w:p>
-      <w:pPr>
-        <w:spacing w:before="100" w:beforeAutospacing="1" w:after="100" w:afterAutospacing="1"/>
-        <w:contextualSpacing/>
-        <w:rPr>
-          <w:rFonts w:ascii="Menlo" w:hAnsi="Menlo" w:cs="Menlo"/>
-          <w:sz w:val="16"/>
-          <w:szCs w:val="16"/>
-        </w:rPr>
-      </w:pPr>
-      <w:r>
-        <w:rPr>
-          <w:rFonts w:ascii="Menlo" w:hAnsi="Menlo" w:cs="Menlo"/>
-          <w:sz w:val="16"/>
-          <w:szCs w:val="16"/>
-        </w:rPr>
-        <w:t xml:space="preserve">  int z;</w:t>
-      </w:r>
-    </w:p>
-    <w:p>
-      <w:pPr>
-        <w:spacing w:before="100" w:beforeAutospacing="1" w:after="100" w:afterAutospacing="1"/>
-        <w:contextualSpacing/>
-        <w:rPr>
-          <w:rFonts w:ascii="Menlo" w:hAnsi="Menlo" w:cs="Menlo"/>
-          <w:sz w:val="16"/>
-          <w:szCs w:val="16"/>
-        </w:rPr>
-      </w:pPr>
-      <w:r>
-        <w:rPr>
-          <w:rFonts w:ascii="Menlo" w:hAnsi="Menlo" w:cs="Menlo"/>
-          <w:sz w:val="16"/>
-          <w:szCs w:val="16"/>
-        </w:rPr>
-        <w:t xml:space="preserve">  y := 7;</w:t>
-      </w:r>
-    </w:p>
-    <w:p>
-      <w:pPr>
-        <w:spacing w:before="100" w:beforeAutospacing="1" w:after="100" w:afterAutospacing="1"/>
-        <w:contextualSpacing/>
-        <w:rPr>
-          <w:rFonts w:ascii="Menlo" w:hAnsi="Menlo" w:cs="Menlo"/>
-          <w:sz w:val="16"/>
-          <w:szCs w:val="16"/>
-        </w:rPr>
-      </w:pPr>
-      <w:r>
-        <w:rPr>
-          <w:rFonts w:ascii="Menlo" w:hAnsi="Menlo" w:cs="Menlo"/>
-          <w:sz w:val="16"/>
-          <w:szCs w:val="16"/>
-        </w:rPr>
-        <w:t xml:space="preserve">  { int f(int a) {</w:t>
-      </w:r>
-    </w:p>
-    <w:p>
-      <w:pPr>
-        <w:spacing w:before="100" w:beforeAutospacing="1" w:after="100" w:afterAutospacing="1"/>
-        <w:contextualSpacing/>
-        <w:rPr>
-          <w:rFonts w:ascii="Menlo" w:hAnsi="Menlo" w:cs="Menlo"/>
-          <w:sz w:val="16"/>
-          <w:szCs w:val="16"/>
-        </w:rPr>
-      </w:pPr>
-      <w:r>
-        <w:rPr>
-          <w:rFonts w:ascii="Menlo" w:hAnsi="Menlo" w:cs="Menlo"/>
-          <w:sz w:val="16"/>
-          <w:szCs w:val="16"/>
-        </w:rPr>
-        <w:t xml:space="preserve">      y := a+1;</w:t>
-      </w:r>
-    </w:p>
-    <w:p>
-      <w:pPr>
-        <w:spacing w:before="100" w:beforeAutospacing="1" w:after="100" w:afterAutospacing="1"/>
-        <w:contextualSpacing/>
-        <w:rPr>
-          <w:rFonts w:ascii="Menlo" w:hAnsi="Menlo" w:cs="Menlo"/>
-          <w:sz w:val="16"/>
-          <w:szCs w:val="16"/>
-        </w:rPr>
-      </w:pPr>
-      <w:r>
-        <w:rPr>
-          <w:rFonts w:ascii="Menlo" w:hAnsi="Menlo" w:cs="Menlo"/>
-          <w:sz w:val="16"/>
-          <w:szCs w:val="16"/>
-        </w:rPr>
-        <w:t xml:space="preserve">      return (y+a)</w:t>
-      </w:r>
-    </w:p>
-    <w:p>
-      <w:pPr>
-        <w:spacing w:before="100" w:beforeAutospacing="1" w:after="100" w:afterAutospacing="1"/>
-        <w:contextualSpacing/>
-        <w:rPr>
-          <w:rFonts w:ascii="Menlo" w:hAnsi="Menlo" w:cs="Menlo"/>
-          <w:sz w:val="16"/>
-          <w:szCs w:val="16"/>
-        </w:rPr>
-      </w:pPr>
-      <w:r>
-        <w:rPr>
-          <w:rFonts w:ascii="Menlo" w:hAnsi="Menlo" w:cs="Menlo"/>
-          <w:sz w:val="16"/>
-          <w:szCs w:val="16"/>
-        </w:rPr>
-        <w:t xml:space="preserve">     ;}</w:t>
-      </w:r>
-    </w:p>
-    <w:p>
-      <w:pPr>
-        <w:spacing w:before="100" w:beforeAutospacing="1" w:after="100" w:afterAutospacing="1"/>
-        <w:contextualSpacing/>
-        <w:rPr>
-          <w:rFonts w:ascii="Menlo" w:hAnsi="Menlo" w:cs="Menlo"/>
-          <w:sz w:val="16"/>
-          <w:szCs w:val="16"/>
-        </w:rPr>
-      </w:pPr>
-      <w:r>
-        <w:rPr>
-          <w:rFonts w:ascii="Menlo" w:hAnsi="Menlo" w:cs="Menlo"/>
-          <w:sz w:val="16"/>
-          <w:szCs w:val="16"/>
-        </w:rPr>
-        <w:t xml:space="preserve">     int g(int x) {</w:t>
-      </w:r>
-    </w:p>
-    <w:p>
-      <w:pPr>
-        <w:spacing w:before="100" w:beforeAutospacing="1" w:after="100" w:afterAutospacing="1"/>
-        <w:contextualSpacing/>
-        <w:rPr>
-          <w:rFonts w:ascii="Menlo" w:hAnsi="Menlo" w:cs="Menlo"/>
-          <w:sz w:val="16"/>
-          <w:szCs w:val="16"/>
-        </w:rPr>
-      </w:pPr>
-      <w:r>
-        <w:rPr>
-          <w:rFonts w:ascii="Menlo" w:hAnsi="Menlo" w:cs="Menlo"/>
-          <w:sz w:val="16"/>
-          <w:szCs w:val="16"/>
-        </w:rPr>
-        <w:t xml:space="preserve">       y := f(x+1) +1;</w:t>
-      </w:r>
-    </w:p>
-    <w:p>
-      <w:pPr>
-        <w:spacing w:before="100" w:beforeAutospacing="1" w:after="100" w:afterAutospacing="1"/>
-        <w:contextualSpacing/>
-        <w:rPr>
-          <w:rFonts w:ascii="Menlo" w:hAnsi="Menlo" w:cs="Menlo"/>
-          <w:sz w:val="16"/>
-          <w:szCs w:val="16"/>
-        </w:rPr>
-      </w:pPr>
-      <w:r>
-        <w:rPr>
-          <w:rFonts w:ascii="Menlo" w:hAnsi="Menlo" w:cs="Menlo"/>
-          <w:sz w:val="16"/>
-          <w:szCs w:val="16"/>
-        </w:rPr>
-        <w:t xml:space="preserve">       z := f(x-y+3);</w:t>
-      </w:r>
-    </w:p>
-    <w:p>
-      <w:pPr>
-        <w:spacing w:before="100" w:beforeAutospacing="1" w:after="100" w:afterAutospacing="1"/>
-        <w:contextualSpacing/>
-        <w:rPr>
-          <w:rFonts w:ascii="Menlo" w:hAnsi="Menlo" w:cs="Menlo"/>
-          <w:sz w:val="16"/>
-          <w:szCs w:val="16"/>
-        </w:rPr>
-      </w:pPr>
-      <w:r>
-        <w:rPr>
-          <w:rFonts w:ascii="Menlo" w:hAnsi="Menlo" w:cs="Menlo"/>
-          <w:sz w:val="16"/>
-          <w:szCs w:val="16"/>
-        </w:rPr>
-        <w:t xml:space="preserve">       return (z+1)</w:t>
-      </w:r>
-    </w:p>
-    <w:p>
-      <w:pPr>
-        <w:spacing w:before="100" w:beforeAutospacing="1" w:after="100" w:afterAutospacing="1"/>
-        <w:contextualSpacing/>
-        <w:rPr>
-          <w:rFonts w:ascii="Menlo" w:hAnsi="Menlo" w:cs="Menlo"/>
-          <w:sz w:val="16"/>
-          <w:szCs w:val="16"/>
-        </w:rPr>
-      </w:pPr>
-      <w:r>
-        <w:rPr>
-          <w:rFonts w:ascii="Menlo" w:hAnsi="Menlo" w:cs="Menlo"/>
-          <w:sz w:val="16"/>
-          <w:szCs w:val="16"/>
-        </w:rPr>
-        <w:t xml:space="preserve">     }</w:t>
-      </w:r>
-    </w:p>
-    <w:p>
-      <w:pPr>
-        <w:spacing w:before="100" w:beforeAutospacing="1" w:after="100" w:afterAutospacing="1"/>
-        <w:contextualSpacing/>
-        <w:rPr>
-          <w:rFonts w:ascii="Menlo" w:hAnsi="Menlo" w:cs="Menlo"/>
-          <w:sz w:val="16"/>
-          <w:szCs w:val="16"/>
-        </w:rPr>
-      </w:pPr>
-      <w:r>
-        <w:rPr>
-          <w:rFonts w:ascii="Menlo" w:hAnsi="Menlo" w:cs="Menlo"/>
-          <w:sz w:val="16"/>
-          <w:szCs w:val="16"/>
-        </w:rPr>
-        <w:t xml:space="preserve">     z := g(y*2)</w:t>
-      </w:r>
-    </w:p>
-    <w:p>
-      <w:pPr>
-        <w:spacing w:before="100" w:beforeAutospacing="1" w:after="100" w:afterAutospacing="1"/>
-        <w:contextualSpacing/>
-        <w:rPr>
-          <w:rFonts w:ascii="Menlo" w:hAnsi="Menlo" w:cs="Menlo"/>
-          <w:sz w:val="16"/>
-          <w:szCs w:val="16"/>
-        </w:rPr>
-      </w:pPr>
-      <w:r>
-        <w:rPr>
-          <w:rFonts w:ascii="Menlo" w:hAnsi="Menlo" w:cs="Menlo"/>
-          <w:sz w:val="16"/>
-          <w:szCs w:val="16"/>
-        </w:rPr>
-        <w:t xml:space="preserve">   };</w:t>
-      </w:r>
-    </w:p>
-    <w:p>
-      <w:pPr>
-        <w:spacing w:before="100" w:beforeAutospacing="1" w:after="100" w:afterAutospacing="1"/>
-        <w:contextualSpacing/>
-        <w:rPr>
-          <w:rFonts w:ascii="Menlo" w:hAnsi="Menlo" w:cs="Menlo"/>
-          <w:sz w:val="16"/>
-          <w:szCs w:val="16"/>
-        </w:rPr>
-      </w:pPr>
-      <w:r>
-        <w:rPr>
-          <w:rFonts w:ascii="Menlo" w:hAnsi="Menlo" w:cs="Menlo"/>
-          <w:sz w:val="16"/>
-          <w:szCs w:val="16"/>
-        </w:rPr>
-        <w:t>}</w:t>
-      </w:r>
     </w:p>
     <w:p>
       <w:pPr>

</xml_diff>